<commit_message>
Corrección de errores + pequeño script de prueba
</commit_message>
<xml_diff>
--- a/Proyecto BD2.docx
+++ b/Proyecto BD2.docx
@@ -362,6 +362,7 @@
           <w:docPartUnique/>
         </w:docPartObj>
       </w:sdtPr>
+      <w:sdtEndPr/>
       <w:sdtContent>
         <w:p>
           <w:pPr>
@@ -1575,7 +1576,15 @@
         <w:ind w:firstLine="360"/>
       </w:pPr>
       <w:r>
-        <w:t>Existe una reserva central que contiene los tres tipos de recursos. Cada reino puede adquirir recursos tanto de la reserva como de otros reinos lo cual significa que los reinos también pueden vender sus recurso</w:t>
+        <w:t xml:space="preserve">Existe una reserva central que contiene los tres tipos de recursos. Cada reino puede adquirir recursos de la reserva </w:t>
+      </w:r>
+      <w:r>
+        <w:t>y también puede vender</w:t>
+      </w:r>
+      <w:bookmarkStart w:id="1" w:name="_GoBack"/>
+      <w:bookmarkEnd w:id="1"/>
+      <w:r>
+        <w:t xml:space="preserve"> sus recurso</w:t>
       </w:r>
       <w:r>
         <w:t>s</w:t>
@@ -1642,8 +1651,11 @@
         <w:ind w:firstLine="360"/>
       </w:pPr>
       <w:r>
+        <w:t xml:space="preserve">Todos los reinos inician la partida con la misma cantidad de recursos y sin ningún tipo </w:t>
+      </w:r>
+      <w:r>
         <w:lastRenderedPageBreak/>
-        <w:t>Todos los reinos inician la partida con la misma cantidad de recursos y sin ningún tipo de tropa. Cada reino tiene un turno en el cual puede tomar una acción, las cuales se subdividen en:</w:t>
+        <w:t>de tropa. Cada reino tiene un turno en el cual puede tomar una acción, las cuales se subdividen en:</w:t>
       </w:r>
       <w:r>
         <w:br/>
@@ -2175,15 +2187,15 @@
         <w:ind w:left="720"/>
       </w:pPr>
       <w:r>
+        <w:t>o puntos de defensa</w:t>
+      </w:r>
+    </w:p>
+    <w:p>
+      <w:pPr>
+        <w:ind w:left="720"/>
+      </w:pPr>
+      <w:r>
         <w:lastRenderedPageBreak/>
-        <w:t>o puntos de defensa</w:t>
-      </w:r>
-    </w:p>
-    <w:p>
-      <w:pPr>
-        <w:ind w:left="720"/>
-      </w:pPr>
-      <w:r>
         <w:t>o puntos de ataque</w:t>
       </w:r>
     </w:p>
@@ -2401,10 +2413,7 @@
     </w:p>
     <w:p>
       <w:r>
-        <w:t>O</w:t>
-      </w:r>
-      <w:r>
-        <w:t>peraciones</w:t>
+        <w:t>Operaciones</w:t>
       </w:r>
       <w:r>
         <w:br/>
@@ -3562,12 +3571,6 @@
           <w:szCs w:val="23"/>
         </w:rPr>
         <w:br/>
-      </w:r>
-      <w:r>
-        <w:rPr>
-          <w:sz w:val="23"/>
-          <w:szCs w:val="23"/>
-        </w:rPr>
         <w:t xml:space="preserve">Si </w:t>
       </w:r>
       <w:proofErr w:type="spellStart"/>
@@ -9617,16 +9620,7 @@
         <w:t>Firma:</w:t>
       </w:r>
       <w:r>
-        <w:t xml:space="preserve"> </w:t>
-      </w:r>
-      <w:r>
-        <w:t>ENTRENAR_EJERCITO</w:t>
-      </w:r>
-      <w:r>
-        <w:t xml:space="preserve"> </w:t>
-      </w:r>
-      <w:r>
-        <w:t>(P_TROPA TROPAS.NOMBRE%TYPE, P_CANTIDAD TROPAS_POR_REINOS.CANTIDAD%TYPE, P_REINO REINOS.NOMBRE%TYPE)</w:t>
+        <w:t xml:space="preserve"> ENTRENAR_EJERCITO (P_TROPA TROPAS.NOMBRE%TYPE, P_CANTIDAD TROPAS_POR_REINOS.CANTIDAD%TYPE, P_REINO REINOS.NOMBRE%TYPE)</w:t>
       </w:r>
     </w:p>
     <w:p/>
@@ -9638,67 +9632,7 @@
         <w:t>(</w:t>
       </w:r>
       <w:r>
-        <w:t>P_CANTIDAD</w:t>
-      </w:r>
-      <w:r>
-        <w:t>)</w:t>
-      </w:r>
-      <w:r>
-        <w:t xml:space="preserve"> </w:t>
-      </w:r>
-      <w:r>
-        <w:t>del</w:t>
-      </w:r>
-      <w:r>
-        <w:t xml:space="preserve"> tipo de tropa </w:t>
-      </w:r>
-      <w:r>
-        <w:t>(</w:t>
-      </w:r>
-      <w:r>
-        <w:t>P_TROPA</w:t>
-      </w:r>
-      <w:r>
-        <w:t>)</w:t>
-      </w:r>
-      <w:r>
-        <w:t xml:space="preserve"> para el reino </w:t>
-      </w:r>
-      <w:r>
-        <w:t>(</w:t>
-      </w:r>
-      <w:r>
-        <w:t>P_REINO</w:t>
-      </w:r>
-      <w:r>
-        <w:t>).</w:t>
-      </w:r>
-      <w:r>
-        <w:t xml:space="preserve"> </w:t>
-      </w:r>
-      <w:r>
-        <w:t>P</w:t>
-      </w:r>
-      <w:r>
-        <w:t xml:space="preserve">ara esto el reino debe de contar con la cantidad necesaria de los recursos para adquirir la cantidad de dicha tropa. Este procedimiento solo funciona para tropas de tipo ATQ, cualquier otro tipo de tropa es considerado invalido. El precio de los recursos necesarios es recalculado después de la adquisición, además se genera una transacción de tipo 'TRP'. Si no se puede adquirir esa cantidad de tropas, el nombre del reino no es </w:t>
-      </w:r>
-      <w:r>
-        <w:t>válido</w:t>
-      </w:r>
-      <w:r>
-        <w:t xml:space="preserve"> o el nombre de la tropa no es </w:t>
-      </w:r>
-      <w:r>
-        <w:t>válido</w:t>
-      </w:r>
-      <w:r>
-        <w:t xml:space="preserve"> lanza una </w:t>
-      </w:r>
-      <w:r>
-        <w:t>excepción</w:t>
-      </w:r>
-      <w:r>
-        <w:t>.</w:t>
+        <w:t>P_CANTIDAD) del tipo de tropa (P_TROPA) para el reino (P_REINO). Para esto el reino debe de contar con la cantidad necesaria de los recursos para adquirir la cantidad de dicha tropa. Este procedimiento solo funciona para tropas de tipo ATQ, cualquier otro tipo de tropa es considerado invalido. El precio de los recursos necesarios es recalculado después de la adquisición, además se genera una transacción de tipo 'TRP'. Si no se puede adquirir esa cantidad de tropas, el nombre del reino no es válido o el nombre de la tropa no es válido lanza una excepción.</w:t>
       </w:r>
     </w:p>
     <w:p/>
@@ -10190,18 +10124,7 @@
           <w:b/>
         </w:rPr>
         <w:tab/>
-      </w:r>
-      <w:r>
-        <w:rPr>
-          <w:b/>
-        </w:rPr>
-        <w:t>Mejorar</w:t>
-      </w:r>
-      <w:r>
-        <w:rPr>
-          <w:b/>
-        </w:rPr>
-        <w:t xml:space="preserve"> defensas</w:t>
+        <w:t>Mejorar defensas</w:t>
       </w:r>
     </w:p>
     <w:p>
@@ -10519,13 +10442,7 @@
           <w:b/>
         </w:rPr>
         <w:tab/>
-        <w:t xml:space="preserve">Mejorar </w:t>
-      </w:r>
-      <w:r>
-        <w:rPr>
-          <w:b/>
-        </w:rPr>
-        <w:t>ataque</w:t>
+        <w:t>Mejorar ataque</w:t>
       </w:r>
     </w:p>
     <w:p>
@@ -10576,8 +10493,6 @@
             <w:tcW w:w="1732" w:type="dxa"/>
           </w:tcPr>
           <w:p>
-            <w:bookmarkStart w:id="1" w:name="_GoBack"/>
-            <w:bookmarkEnd w:id="1"/>
             <w:r>
               <w:t>Nombre</w:t>
             </w:r>
@@ -10690,10 +10605,7 @@
               <w:t xml:space="preserve">Reino que desea </w:t>
             </w:r>
             <w:r>
-              <w:t>mejorar su</w:t>
-            </w:r>
-            <w:r>
-              <w:t xml:space="preserve"> ataque</w:t>
+              <w:t>mejorar su ataque</w:t>
             </w:r>
           </w:p>
         </w:tc>
@@ -10756,10 +10668,7 @@
         <w:t>MEJORAR_</w:t>
       </w:r>
       <w:r>
-        <w:t>ATAQUE</w:t>
-      </w:r>
-      <w:r>
-        <w:t xml:space="preserve"> </w:t>
+        <w:t xml:space="preserve">ATAQUE </w:t>
       </w:r>
       <w:r>
         <w:t>(P_REINO REINOS.NOMBRE%TYPE)</w:t>
@@ -10771,13 +10680,7 @@
         <w:t xml:space="preserve">Este procedimiento va a intentar </w:t>
       </w:r>
       <w:r>
-        <w:t xml:space="preserve">mejorar </w:t>
-      </w:r>
-      <w:r>
-        <w:t>el ataque</w:t>
-      </w:r>
-      <w:r>
-        <w:t xml:space="preserve"> de un reino </w:t>
+        <w:t xml:space="preserve">mejorar el ataque de un reino </w:t>
       </w:r>
       <w:r>
         <w:t>(</w:t>
@@ -10813,10 +10716,7 @@
         <w:t xml:space="preserve"> es considerado invalido. Se genera una transacción de tipo '</w:t>
       </w:r>
       <w:r>
-        <w:t>M+</w:t>
-      </w:r>
-      <w:r>
-        <w:t>A</w:t>
+        <w:t>M+A</w:t>
       </w:r>
       <w:r>
         <w:t xml:space="preserve">'. Si el nombre del reino no es válido o </w:t>
@@ -10852,11 +10752,6 @@
           <w:b/>
         </w:rPr>
         <w:tab/>
-      </w:r>
-      <w:r>
-        <w:rPr>
-          <w:b/>
-        </w:rPr>
         <w:t>Atacar</w:t>
       </w:r>
     </w:p>
@@ -10975,13 +10870,7 @@
               <w:rPr>
                 <w:b w:val="0"/>
               </w:rPr>
-              <w:t>P_REINO</w:t>
-            </w:r>
-            <w:r>
-              <w:rPr>
-                <w:b w:val="0"/>
-              </w:rPr>
-              <w:t>_ATQ</w:t>
+              <w:t>P_REINO_ATQ</w:t>
             </w:r>
           </w:p>
         </w:tc>
@@ -11199,10 +11088,7 @@
         <w:t>)</w:t>
       </w:r>
       <w:r>
-        <w:t xml:space="preserve"> hacia otro reino (P_REINO_DEF)</w:t>
-      </w:r>
-      <w:r>
-        <w:t>. P</w:t>
+        <w:t xml:space="preserve"> hacia otro reino (P_REINO_DEF). P</w:t>
       </w:r>
       <w:r>
         <w:t>ara esto el reino</w:t>
@@ -11220,16 +11106,7 @@
         <w:t xml:space="preserve">. Este procedimiento solo funciona </w:t>
       </w:r>
       <w:r>
-        <w:t>con el nombre de</w:t>
-      </w:r>
-      <w:r>
-        <w:t xml:space="preserve"> cada</w:t>
-      </w:r>
-      <w:r>
-        <w:t xml:space="preserve"> reino</w:t>
-      </w:r>
-      <w:r>
-        <w:t xml:space="preserve">, </w:t>
+        <w:t xml:space="preserve">con el nombre de cada reino, </w:t>
       </w:r>
       <w:r>
         <w:t xml:space="preserve">cualquier otro tipo de </w:t>
@@ -16600,7 +16477,7 @@
 </file>
 
 <file path=customXml/itemProps1.xml><?xml version="1.0" encoding="utf-8"?>
-<ds:datastoreItem xmlns:ds="http://schemas.openxmlformats.org/officeDocument/2006/customXml" ds:itemID="{86AA4E73-9A03-497E-BA49-AF690867C412}">
+<ds:datastoreItem xmlns:ds="http://schemas.openxmlformats.org/officeDocument/2006/customXml" ds:itemID="{8238131E-626A-40D3-B572-04847DF29FE6}">
   <ds:schemaRefs>
     <ds:schemaRef ds:uri="http://schemas.openxmlformats.org/officeDocument/2006/bibliography"/>
   </ds:schemaRefs>

</xml_diff>